<commit_message>
update runner name and module overview. further demographic data processing
</commit_message>
<xml_diff>
--- a/scripts/module_overview.docx
+++ b/scripts/module_overview.docx
@@ -341,10 +341,7 @@
         </w:numPr>
       </w:pPr>
       <w:r>
-        <w:t>Population_by_scenario_year_pcd</w:t>
-      </w:r>
-      <w:r>
-        <w:t>[scenario][year][pcd_sector] = int(population)</w:t>
+        <w:t>Population_by_scenario_year_pcd[scenario][year][pcd_sector] = int(population)</w:t>
       </w:r>
     </w:p>
     <w:p>
@@ -5755,6 +5752,7 @@
           <w:numId w:val="5"/>
         </w:numPr>
       </w:pPr>
+      <w:bookmarkStart w:id="2" w:name="_GoBack"/>
       <w:r>
         <w:t>INTERVENTIONS (upgrade_to_FTTdp, upgrade_to_FTTP)</w:t>
       </w:r>
@@ -5768,7 +5766,13 @@
         </w:numPr>
       </w:pPr>
       <w:r>
-        <w:t>AVAILABLE_STRATEGY_INTERVENTIONS(</w:t>
+        <w:t>AVAILABLE_STRATEGY_INTERVENTIONS</w:t>
+      </w:r>
+      <w:r>
+        <w:t xml:space="preserve"> </w:t>
+      </w:r>
+      <w:r>
+        <w:t>(</w:t>
       </w:r>
       <w:r>
         <w:t>upgrade_to_FTTdp, upgrade_to_FTTP</w:t>
@@ -5777,6 +5781,7 @@
         <w:t>)</w:t>
       </w:r>
     </w:p>
+    <w:bookmarkEnd w:id="2"/>
     <w:p>
       <w:pPr>
         <w:pStyle w:val="ListParagraph"/>
@@ -5797,33 +5802,12 @@
           <w:numId w:val="5"/>
         </w:numPr>
       </w:pPr>
-      <w:commentRangeStart w:id="2"/>
+      <w:commentRangeStart w:id="3"/>
       <w:r>
         <w:t>Meet_</w:t>
       </w:r>
       <w:r>
         <w:t>universal_service_obligation (USO = 10 Mbit)</w:t>
-      </w:r>
-      <w:commentRangeEnd w:id="2"/>
-      <w:r>
-        <w:rPr>
-          <w:rStyle w:val="CommentReference"/>
-        </w:rPr>
-        <w:commentReference w:id="2"/>
-      </w:r>
-    </w:p>
-    <w:p>
-      <w:pPr>
-        <w:pStyle w:val="ListParagraph"/>
-        <w:numPr>
-          <w:ilvl w:val="1"/>
-          <w:numId w:val="5"/>
-        </w:numPr>
-      </w:pPr>
-      <w:commentRangeStart w:id="3"/>
-      <w:commentRangeStart w:id="4"/>
-      <w:r>
-        <w:t>Meet_demand</w:t>
       </w:r>
       <w:commentRangeEnd w:id="3"/>
       <w:r>
@@ -5841,70 +5825,10 @@
           <w:numId w:val="5"/>
         </w:numPr>
       </w:pPr>
-      <w:r>
-        <w:t>_suggest_interventions</w:t>
-      </w:r>
-    </w:p>
-    <w:p>
-      <w:pPr>
-        <w:pStyle w:val="ListParagraph"/>
-        <w:numPr>
-          <w:ilvl w:val="2"/>
-          <w:numId w:val="5"/>
-        </w:numPr>
-      </w:pPr>
-      <w:r>
-        <w:t xml:space="preserve">Specify logic for suggested interventions in each area </w:t>
-      </w:r>
-    </w:p>
-    <w:p>
-      <w:pPr>
-        <w:pStyle w:val="ListParagraph"/>
-        <w:numPr>
-          <w:ilvl w:val="3"/>
-          <w:numId w:val="5"/>
-        </w:numPr>
-      </w:pPr>
-      <w:r>
-        <w:t>FTTdp</w:t>
-      </w:r>
-    </w:p>
-    <w:p>
-      <w:pPr>
-        <w:pStyle w:val="ListParagraph"/>
-        <w:numPr>
-          <w:ilvl w:val="3"/>
-          <w:numId w:val="5"/>
-        </w:numPr>
-      </w:pPr>
-      <w:r>
-        <w:t>FTTP</w:t>
-      </w:r>
-    </w:p>
-    <w:p>
-      <w:pPr>
-        <w:pStyle w:val="ListParagraph"/>
-        <w:numPr>
-          <w:ilvl w:val="1"/>
-          <w:numId w:val="5"/>
-        </w:numPr>
-      </w:pPr>
-      <w:bookmarkStart w:id="5" w:name="_GoBack"/>
-      <w:bookmarkEnd w:id="5"/>
-      <w:r>
-        <w:t>_suggest_target_postcodes (sorting using population density)</w:t>
-      </w:r>
-    </w:p>
-    <w:p>
-      <w:pPr>
-        <w:pStyle w:val="ListParagraph"/>
-        <w:numPr>
-          <w:ilvl w:val="1"/>
-          <w:numId w:val="5"/>
-        </w:numPr>
-      </w:pPr>
-      <w:r>
-        <w:t>_area_satisfied</w:t>
+      <w:commentRangeStart w:id="4"/>
+      <w:commentRangeStart w:id="5"/>
+      <w:r>
+        <w:t>Meet_demand</w:t>
       </w:r>
       <w:commentRangeEnd w:id="4"/>
       <w:r>
@@ -5912,6 +5836,85 @@
           <w:rStyle w:val="CommentReference"/>
         </w:rPr>
         <w:commentReference w:id="4"/>
+      </w:r>
+    </w:p>
+    <w:p>
+      <w:pPr>
+        <w:pStyle w:val="ListParagraph"/>
+        <w:numPr>
+          <w:ilvl w:val="1"/>
+          <w:numId w:val="5"/>
+        </w:numPr>
+      </w:pPr>
+      <w:r>
+        <w:t>_suggest_interventions</w:t>
+      </w:r>
+    </w:p>
+    <w:p>
+      <w:pPr>
+        <w:pStyle w:val="ListParagraph"/>
+        <w:numPr>
+          <w:ilvl w:val="2"/>
+          <w:numId w:val="5"/>
+        </w:numPr>
+      </w:pPr>
+      <w:r>
+        <w:t xml:space="preserve">Specify logic for suggested interventions in each area </w:t>
+      </w:r>
+    </w:p>
+    <w:p>
+      <w:pPr>
+        <w:pStyle w:val="ListParagraph"/>
+        <w:numPr>
+          <w:ilvl w:val="3"/>
+          <w:numId w:val="5"/>
+        </w:numPr>
+      </w:pPr>
+      <w:r>
+        <w:t>FTTdp</w:t>
+      </w:r>
+    </w:p>
+    <w:p>
+      <w:pPr>
+        <w:pStyle w:val="ListParagraph"/>
+        <w:numPr>
+          <w:ilvl w:val="3"/>
+          <w:numId w:val="5"/>
+        </w:numPr>
+      </w:pPr>
+      <w:r>
+        <w:t>FTTP</w:t>
+      </w:r>
+    </w:p>
+    <w:p>
+      <w:pPr>
+        <w:pStyle w:val="ListParagraph"/>
+        <w:numPr>
+          <w:ilvl w:val="1"/>
+          <w:numId w:val="5"/>
+        </w:numPr>
+      </w:pPr>
+      <w:r>
+        <w:t>_suggest_target_postcodes (sorting using population density)</w:t>
+      </w:r>
+    </w:p>
+    <w:p>
+      <w:pPr>
+        <w:pStyle w:val="ListParagraph"/>
+        <w:numPr>
+          <w:ilvl w:val="1"/>
+          <w:numId w:val="5"/>
+        </w:numPr>
+      </w:pPr>
+      <w:r>
+        <w:t>_area_satisfied</w:t>
+      </w:r>
+      <w:commentRangeEnd w:id="5"/>
+      <w:r>
+        <w:rPr>
+          <w:rStyle w:val="CommentReference"/>
+        </w:rPr>
+        <w:commentReference w:id="5"/>
       </w:r>
     </w:p>
     <w:p/>
@@ -7207,7 +7210,7 @@
       </w:r>
     </w:p>
   </w:comment>
-  <w:comment w:id="2" w:author="ejo31" w:date="2018-04-19T17:02:00Z" w:initials="e">
+  <w:comment w:id="3" w:author="ejo31" w:date="2018-04-19T17:02:00Z" w:initials="e">
     <w:p>
       <w:pPr>
         <w:pStyle w:val="CommentText"/>
@@ -7223,7 +7226,7 @@
       </w:r>
     </w:p>
   </w:comment>
-  <w:comment w:id="3" w:author="ejo31" w:date="2018-04-19T17:03:00Z" w:initials="e">
+  <w:comment w:id="4" w:author="ejo31" w:date="2018-04-19T17:03:00Z" w:initials="e">
     <w:p>
       <w:pPr>
         <w:pStyle w:val="CommentText"/>
@@ -7239,7 +7242,7 @@
       </w:r>
     </w:p>
   </w:comment>
-  <w:comment w:id="4" w:author="ejo31" w:date="2018-04-19T17:03:00Z" w:initials="e">
+  <w:comment w:id="5" w:author="ejo31" w:date="2018-04-19T17:03:00Z" w:initials="e">
     <w:p>
       <w:pPr>
         <w:pStyle w:val="CommentText"/>

</xml_diff>